<commit_message>
Se agregraron nuevas historias de usuario
</commit_message>
<xml_diff>
--- a/Documentacion/trim01/04_elaboracion_de_requisitos/Historias_usuario_parqueadero.docx
+++ b/Documentacion/trim01/04_elaboracion_de_requisitos/Historias_usuario_parqueadero.docx
@@ -191,8 +191,6 @@
             </w:r>
           </w:p>
         </w:tc>
-        <w:bookmarkStart w:id="0" w:name="_GoBack"/>
-        <w:bookmarkEnd w:id="0"/>
       </w:tr>
       <w:tr>
         <w:trPr>
@@ -2592,6 +2590,368 @@
             </w:r>
             <w:r>
               <w:t>.</w:t>
+            </w:r>
+          </w:p>
+        </w:tc>
+      </w:tr>
+      <w:tr>
+        <w:trPr>
+          <w:trHeight w:val="300"/>
+        </w:trPr>
+        <w:tc>
+          <w:tcPr>
+            <w:tcW w:w="1980" w:type="dxa"/>
+          </w:tcPr>
+          <w:p>
+            <w:r>
+              <w:t>US025</w:t>
+            </w:r>
+          </w:p>
+        </w:tc>
+        <w:tc>
+          <w:tcPr>
+            <w:tcW w:w="2126" w:type="dxa"/>
+          </w:tcPr>
+          <w:p>
+            <w:r>
+              <w:t>CU025</w:t>
+            </w:r>
+          </w:p>
+        </w:tc>
+        <w:tc>
+          <w:tcPr>
+            <w:tcW w:w="4678" w:type="dxa"/>
+          </w:tcPr>
+          <w:p>
+            <w:r>
+              <w:t xml:space="preserve">COMO aprendiz NECESITO generar una reserva dentro del parqueadero PARA </w:t>
+            </w:r>
+            <w:r>
+              <w:t>asegurar un espacio para mi vehículo.</w:t>
+            </w:r>
+          </w:p>
+        </w:tc>
+        <w:tc>
+          <w:tcPr>
+            <w:tcW w:w="5210" w:type="dxa"/>
+          </w:tcPr>
+          <w:p>
+            <w:r>
+              <w:t>ESCENARIOS:</w:t>
+            </w:r>
+          </w:p>
+          <w:p>
+            <w:r>
+              <w:t>El aprendiz ingresa al sistema y navegará al apartado de la reserva el cual mostrar un formulario con sus datos y tendrá el espacio para seleccionar el espacio del parqueadero.</w:t>
+            </w:r>
+          </w:p>
+          <w:p>
+            <w:pPr>
+              <w:rPr>
+                <w:b/>
+              </w:rPr>
+            </w:pPr>
+            <w:r>
+              <w:rPr>
+                <w:b/>
+              </w:rPr>
+              <w:t xml:space="preserve">Necesitamos: </w:t>
+            </w:r>
+          </w:p>
+          <w:p>
+            <w:r>
+              <w:t>Un apartado de reservas el cual contenga un formulario junto con dos botones uno para ver los espacios del parqueadero y otro para confirmar y guardar la reserva.</w:t>
+            </w:r>
+          </w:p>
+        </w:tc>
+      </w:tr>
+      <w:tr>
+        <w:trPr>
+          <w:trHeight w:val="300"/>
+        </w:trPr>
+        <w:tc>
+          <w:tcPr>
+            <w:tcW w:w="1980" w:type="dxa"/>
+          </w:tcPr>
+          <w:p>
+            <w:r>
+              <w:t>US026</w:t>
+            </w:r>
+          </w:p>
+        </w:tc>
+        <w:tc>
+          <w:tcPr>
+            <w:tcW w:w="2126" w:type="dxa"/>
+          </w:tcPr>
+          <w:p>
+            <w:r>
+              <w:t>CU026</w:t>
+            </w:r>
+          </w:p>
+        </w:tc>
+        <w:tc>
+          <w:tcPr>
+            <w:tcW w:w="4678" w:type="dxa"/>
+          </w:tcPr>
+          <w:p>
+            <w:r>
+              <w:t>COMO aprendiz NECESITO ver mis facturas PARA ver los gastos realizados dentro del parqueadero.</w:t>
+            </w:r>
+          </w:p>
+        </w:tc>
+        <w:tc>
+          <w:tcPr>
+            <w:tcW w:w="5210" w:type="dxa"/>
+          </w:tcPr>
+          <w:p>
+            <w:r>
+              <w:t>ESCENARIOS:</w:t>
+            </w:r>
+          </w:p>
+          <w:p>
+            <w:r>
+              <w:t>El aprendiz ingresa al sistema y navegará</w:t>
+            </w:r>
+            <w:r>
+              <w:t xml:space="preserve"> al apartado de la factura</w:t>
+            </w:r>
+            <w:r>
+              <w:t xml:space="preserve"> el cual </w:t>
+            </w:r>
+            <w:r>
+              <w:t xml:space="preserve">mostrará una sección </w:t>
+            </w:r>
+            <w:r>
+              <w:t xml:space="preserve">con sus datos y </w:t>
+            </w:r>
+            <w:r>
+              <w:t>facturas.</w:t>
+            </w:r>
+          </w:p>
+          <w:p>
+            <w:pPr>
+              <w:rPr>
+                <w:b/>
+              </w:rPr>
+            </w:pPr>
+            <w:r>
+              <w:rPr>
+                <w:b/>
+              </w:rPr>
+              <w:t xml:space="preserve">Necesitamos: </w:t>
+            </w:r>
+          </w:p>
+          <w:p>
+            <w:r>
+              <w:t>Un aparta</w:t>
+            </w:r>
+            <w:r>
+              <w:t>do de ver facturas el cual contenga una sección</w:t>
+            </w:r>
+            <w:r>
+              <w:t xml:space="preserve"> </w:t>
+            </w:r>
+            <w:r>
+              <w:t>que permita ver todos los datos de la factura.</w:t>
+            </w:r>
+          </w:p>
+        </w:tc>
+      </w:tr>
+      <w:tr>
+        <w:trPr>
+          <w:trHeight w:val="300"/>
+        </w:trPr>
+        <w:tc>
+          <w:tcPr>
+            <w:tcW w:w="1980" w:type="dxa"/>
+          </w:tcPr>
+          <w:p>
+            <w:r>
+              <w:lastRenderedPageBreak/>
+              <w:t>US027</w:t>
+            </w:r>
+          </w:p>
+        </w:tc>
+        <w:tc>
+          <w:tcPr>
+            <w:tcW w:w="2126" w:type="dxa"/>
+          </w:tcPr>
+          <w:p>
+            <w:r>
+              <w:t>CU027</w:t>
+            </w:r>
+          </w:p>
+        </w:tc>
+        <w:tc>
+          <w:tcPr>
+            <w:tcW w:w="4678" w:type="dxa"/>
+          </w:tcPr>
+          <w:p>
+            <w:r>
+              <w:t>COMO administrador</w:t>
+            </w:r>
+            <w:r>
+              <w:t xml:space="preserve"> NECESITO </w:t>
+            </w:r>
+            <w:r>
+              <w:t xml:space="preserve">generar un reporte de ocupación </w:t>
+            </w:r>
+            <w:r>
+              <w:t>del parqueadero</w:t>
+            </w:r>
+            <w:r>
+              <w:t xml:space="preserve"> PARA analizar la utilización y flujo del parqueadero</w:t>
+            </w:r>
+            <w:r>
+              <w:t>.</w:t>
+            </w:r>
+          </w:p>
+        </w:tc>
+        <w:tc>
+          <w:tcPr>
+            <w:tcW w:w="5210" w:type="dxa"/>
+          </w:tcPr>
+          <w:p>
+            <w:r>
+              <w:t>ESCENARIOS:</w:t>
+            </w:r>
+          </w:p>
+          <w:p>
+            <w:r>
+              <w:t>El administrador</w:t>
+            </w:r>
+            <w:r>
+              <w:t xml:space="preserve"> ingresa al sistema y navegará al apartado de </w:t>
+            </w:r>
+            <w:r>
+              <w:t>reportes donde podrá ver la opción de reporte de ocupación</w:t>
+            </w:r>
+            <w:r>
+              <w:t xml:space="preserve"> el cual mostrará una </w:t>
+            </w:r>
+            <w:r>
+              <w:t>sección de este reporte</w:t>
+            </w:r>
+            <w:r>
+              <w:t>.</w:t>
+            </w:r>
+          </w:p>
+          <w:p>
+            <w:pPr>
+              <w:rPr>
+                <w:b/>
+              </w:rPr>
+            </w:pPr>
+            <w:r>
+              <w:rPr>
+                <w:b/>
+              </w:rPr>
+              <w:t xml:space="preserve">Necesitamos: </w:t>
+            </w:r>
+          </w:p>
+          <w:p>
+            <w:r>
+              <w:t>Un apartado de ve</w:t>
+            </w:r>
+            <w:r>
+              <w:t>r reporte donde habrá una sección del reporte de ocupación y mostrara algunos datos sobre este reporte, también habrá una opción para escoger el periodo del reporte y un botón para generar la descarga de este reporte</w:t>
+            </w:r>
+            <w:r>
+              <w:t>.</w:t>
+            </w:r>
+          </w:p>
+        </w:tc>
+      </w:tr>
+      <w:tr>
+        <w:trPr>
+          <w:trHeight w:val="300"/>
+        </w:trPr>
+        <w:tc>
+          <w:tcPr>
+            <w:tcW w:w="1980" w:type="dxa"/>
+          </w:tcPr>
+          <w:p>
+            <w:r>
+              <w:t>US028</w:t>
+            </w:r>
+          </w:p>
+        </w:tc>
+        <w:tc>
+          <w:tcPr>
+            <w:tcW w:w="2126" w:type="dxa"/>
+          </w:tcPr>
+          <w:p>
+            <w:r>
+              <w:t>CU028</w:t>
+            </w:r>
+          </w:p>
+        </w:tc>
+        <w:tc>
+          <w:tcPr>
+            <w:tcW w:w="4678" w:type="dxa"/>
+          </w:tcPr>
+          <w:p>
+            <w:r>
+              <w:t xml:space="preserve">COMO administrador NECESITO generar un reporte de </w:t>
+            </w:r>
+            <w:r>
+              <w:t>ingresos</w:t>
+            </w:r>
+            <w:bookmarkStart w:id="0" w:name="_GoBack"/>
+            <w:bookmarkEnd w:id="0"/>
+            <w:r>
+              <w:t xml:space="preserve"> del parqueadero PARA</w:t>
+            </w:r>
+            <w:r>
+              <w:t xml:space="preserve"> ver la rentabilidad del negocio</w:t>
+            </w:r>
+            <w:r>
+              <w:t>.</w:t>
+            </w:r>
+          </w:p>
+        </w:tc>
+        <w:tc>
+          <w:tcPr>
+            <w:tcW w:w="5210" w:type="dxa"/>
+          </w:tcPr>
+          <w:p>
+            <w:r>
+              <w:t>ESCENARIOS:</w:t>
+            </w:r>
+          </w:p>
+          <w:p>
+            <w:r>
+              <w:t xml:space="preserve">El administrador ingresa al sistema y navegará al apartado de reportes donde podrá ver la opción de reporte de </w:t>
+            </w:r>
+            <w:r>
+              <w:t>ingresos</w:t>
+            </w:r>
+            <w:r>
+              <w:t xml:space="preserve"> el cual mostrará una sección de este reporte.</w:t>
+            </w:r>
+          </w:p>
+          <w:p>
+            <w:pPr>
+              <w:rPr>
+                <w:b/>
+              </w:rPr>
+            </w:pPr>
+            <w:r>
+              <w:rPr>
+                <w:b/>
+              </w:rPr>
+              <w:t xml:space="preserve">Necesitamos: </w:t>
+            </w:r>
+          </w:p>
+          <w:p>
+            <w:r>
+              <w:t xml:space="preserve">Un apartado de ver reporte donde habrá una sección del reporte de </w:t>
+            </w:r>
+            <w:r>
+              <w:t>ingresos</w:t>
+            </w:r>
+            <w:r>
+              <w:t xml:space="preserve"> y mostrara algunos datos sobre este reporte, también habrá una opción para escoger el periodo del reporte y un botón para generar la descarga de este reporte.</w:t>
             </w:r>
           </w:p>
         </w:tc>

</xml_diff>

<commit_message>
se agregaron nuevas historias de usuario
</commit_message>
<xml_diff>
--- a/Documentacion/trim01/04_elaboracion_de_requisitos/Historias_usuario_parqueadero.docx
+++ b/Documentacion/trim01/04_elaboracion_de_requisitos/Historias_usuario_parqueadero.docx
@@ -1,6 +1,6 @@
 
 <file path=word/document.xml><?xml version="1.0" encoding="utf-8"?>
-<w:document xmlns:wpc="http://schemas.microsoft.com/office/word/2010/wordprocessingCanvas" xmlns:cx="http://schemas.microsoft.com/office/drawing/2014/chartex" xmlns:mc="http://schemas.openxmlformats.org/markup-compatibility/2006" xmlns:o="urn:schemas-microsoft-com:office:office" xmlns:r="http://schemas.openxmlformats.org/officeDocument/2006/relationships" xmlns:m="http://schemas.openxmlformats.org/officeDocument/2006/math" xmlns:v="urn:schemas-microsoft-com:vml" xmlns:wp14="http://schemas.microsoft.com/office/word/2010/wordprocessingDrawing" xmlns:wp="http://schemas.openxmlformats.org/drawingml/2006/wordprocessingDrawing" xmlns:w10="urn:schemas-microsoft-com:office:word" xmlns:w="http://schemas.openxmlformats.org/wordprocessingml/2006/main" xmlns:w14="http://schemas.microsoft.com/office/word/2010/wordml" xmlns:w15="http://schemas.microsoft.com/office/word/2012/wordml" xmlns:w16se="http://schemas.microsoft.com/office/word/2015/wordml/symex" xmlns:wpg="http://schemas.microsoft.com/office/word/2010/wordprocessingGroup" xmlns:wpi="http://schemas.microsoft.com/office/word/2010/wordprocessingInk" xmlns:wne="http://schemas.microsoft.com/office/word/2006/wordml" xmlns:wps="http://schemas.microsoft.com/office/word/2010/wordprocessingShape" mc:Ignorable="w14 w15 w16se wp14">
+<w:document xmlns:wpc="http://schemas.microsoft.com/office/word/2010/wordprocessingCanvas" xmlns:cx="http://schemas.microsoft.com/office/drawing/2014/chartex" xmlns:cx1="http://schemas.microsoft.com/office/drawing/2015/9/8/chartex" xmlns:cx2="http://schemas.microsoft.com/office/drawing/2015/10/21/chartex" xmlns:cx3="http://schemas.microsoft.com/office/drawing/2016/5/9/chartex" xmlns:cx4="http://schemas.microsoft.com/office/drawing/2016/5/10/chartex" xmlns:cx5="http://schemas.microsoft.com/office/drawing/2016/5/11/chartex" xmlns:cx6="http://schemas.microsoft.com/office/drawing/2016/5/12/chartex" xmlns:cx7="http://schemas.microsoft.com/office/drawing/2016/5/13/chartex" xmlns:cx8="http://schemas.microsoft.com/office/drawing/2016/5/14/chartex" xmlns:mc="http://schemas.openxmlformats.org/markup-compatibility/2006" xmlns:aink="http://schemas.microsoft.com/office/drawing/2016/ink" xmlns:am3d="http://schemas.microsoft.com/office/drawing/2017/model3d" xmlns:o="urn:schemas-microsoft-com:office:office" xmlns:oel="http://schemas.microsoft.com/office/2019/extlst" xmlns:r="http://schemas.openxmlformats.org/officeDocument/2006/relationships" xmlns:m="http://schemas.openxmlformats.org/officeDocument/2006/math" xmlns:v="urn:schemas-microsoft-com:vml" xmlns:wp14="http://schemas.microsoft.com/office/word/2010/wordprocessingDrawing" xmlns:wp="http://schemas.openxmlformats.org/drawingml/2006/wordprocessingDrawing" xmlns:w10="urn:schemas-microsoft-com:office:word" xmlns:w="http://schemas.openxmlformats.org/wordprocessingml/2006/main" xmlns:w14="http://schemas.microsoft.com/office/word/2010/wordml" xmlns:w15="http://schemas.microsoft.com/office/word/2012/wordml" xmlns:w16cex="http://schemas.microsoft.com/office/word/2018/wordml/cex" xmlns:w16cid="http://schemas.microsoft.com/office/word/2016/wordml/cid" xmlns:w16="http://schemas.microsoft.com/office/word/2018/wordml" xmlns:w16du="http://schemas.microsoft.com/office/word/2023/wordml/word16du" xmlns:w16sdtdh="http://schemas.microsoft.com/office/word/2020/wordml/sdtdatahash" xmlns:w16se="http://schemas.microsoft.com/office/word/2015/wordml/symex" xmlns:wpg="http://schemas.microsoft.com/office/word/2010/wordprocessingGroup" xmlns:wpi="http://schemas.microsoft.com/office/word/2010/wordprocessingInk" xmlns:wne="http://schemas.microsoft.com/office/word/2006/wordml" xmlns:wps="http://schemas.microsoft.com/office/word/2010/wordprocessingShape" mc:Ignorable="w14 w15 w16se w16cid w16 w16cex w16sdtdh w16du wp14">
   <w:body>
     <w:tbl>
       <w:tblPr>
@@ -2710,22 +2710,7 @@
           </w:p>
           <w:p>
             <w:r>
-              <w:t>El aprendiz ingresa al sistema y navegará</w:t>
-            </w:r>
-            <w:r>
-              <w:t xml:space="preserve"> al apartado de la factura</w:t>
-            </w:r>
-            <w:r>
-              <w:t xml:space="preserve"> el cual </w:t>
-            </w:r>
-            <w:r>
-              <w:t xml:space="preserve">mostrará una sección </w:t>
-            </w:r>
-            <w:r>
-              <w:t xml:space="preserve">con sus datos y </w:t>
-            </w:r>
-            <w:r>
-              <w:t>facturas.</w:t>
+              <w:t>El aprendiz ingresa al sistema y navegará al apartado de la factura el cual mostrará una sección con sus datos y facturas.</w:t>
             </w:r>
           </w:p>
           <w:p>
@@ -2743,16 +2728,7 @@
           </w:p>
           <w:p>
             <w:r>
-              <w:t>Un aparta</w:t>
-            </w:r>
-            <w:r>
-              <w:t>do de ver facturas el cual contenga una sección</w:t>
-            </w:r>
-            <w:r>
-              <w:t xml:space="preserve"> </w:t>
-            </w:r>
-            <w:r>
-              <w:t>que permita ver todos los datos de la factura.</w:t>
+              <w:t>Un apartado de ver facturas el cual contenga una sección que permita ver todos los datos de la factura.</w:t>
             </w:r>
           </w:p>
         </w:tc>
@@ -2794,10 +2770,16 @@
               <w:t xml:space="preserve"> NECESITO </w:t>
             </w:r>
             <w:r>
-              <w:t xml:space="preserve">generar un reporte de ocupación </w:t>
-            </w:r>
-            <w:r>
-              <w:t>del parqueadero</w:t>
+              <w:t>generar reportes sob</w:t>
+            </w:r>
+            <w:r>
+              <w:t>r</w:t>
+            </w:r>
+            <w:r>
+              <w:t xml:space="preserve">e el </w:t>
+            </w:r>
+            <w:r>
+              <w:t>parqueadero</w:t>
             </w:r>
             <w:r>
               <w:t xml:space="preserve"> PARA analizar la utilización y flujo del parqueadero</w:t>
@@ -2824,10 +2806,13 @@
               <w:t xml:space="preserve"> ingresa al sistema y navegará al apartado de </w:t>
             </w:r>
             <w:r>
-              <w:t>reportes donde podrá ver la opción de reporte de ocupación</w:t>
-            </w:r>
-            <w:r>
-              <w:t xml:space="preserve"> el cual mostrará una </w:t>
+              <w:t xml:space="preserve">reportes donde podrá ver la opción de </w:t>
+            </w:r>
+            <w:r>
+              <w:t>distintos reportes el</w:t>
+            </w:r>
+            <w:r>
+              <w:t xml:space="preserve"> cual mostrará una </w:t>
             </w:r>
             <w:r>
               <w:t>sección de este reporte</w:t>
@@ -2854,7 +2839,19 @@
               <w:t>Un apartado de ve</w:t>
             </w:r>
             <w:r>
-              <w:t>r reporte donde habrá una sección del reporte de ocupación y mostrara algunos datos sobre este reporte, también habrá una opción para escoger el periodo del reporte y un botón para generar la descarga de este reporte</w:t>
+              <w:t>r reporte</w:t>
+            </w:r>
+            <w:r>
+              <w:t>s</w:t>
+            </w:r>
+            <w:r>
+              <w:t xml:space="preserve"> donde habrá una sección del reporte y </w:t>
+            </w:r>
+            <w:r>
+              <w:t>mostrará</w:t>
+            </w:r>
+            <w:r>
+              <w:t xml:space="preserve"> algunos datos sobre este reporte, también habrá una opción para escoger el periodo del reporte y un botón para generar la descarga de este reporte</w:t>
             </w:r>
             <w:r>
               <w:t>.</w:t>
@@ -2892,18 +2889,22 @@
           </w:tcPr>
           <w:p>
             <w:r>
-              <w:t xml:space="preserve">COMO administrador NECESITO generar un reporte de </w:t>
-            </w:r>
-            <w:r>
-              <w:t>ingresos</w:t>
-            </w:r>
-            <w:bookmarkStart w:id="0" w:name="_GoBack"/>
-            <w:bookmarkEnd w:id="0"/>
-            <w:r>
-              <w:t xml:space="preserve"> del parqueadero PARA</w:t>
-            </w:r>
-            <w:r>
-              <w:t xml:space="preserve"> ver la rentabilidad del negocio</w:t>
+              <w:t xml:space="preserve">COMO </w:t>
+            </w:r>
+            <w:r>
+              <w:t>aprendiz</w:t>
+            </w:r>
+            <w:r>
+              <w:t xml:space="preserve"> NECESITO </w:t>
+            </w:r>
+            <w:r>
+              <w:t>ver mis vehículos</w:t>
+            </w:r>
+            <w:r>
+              <w:t xml:space="preserve"> </w:t>
+            </w:r>
+            <w:r>
+              <w:t>que tenga registrados dentro del parqueadero PARA poder gestionar dicho vehículo</w:t>
             </w:r>
             <w:r>
               <w:t>.</w:t>
@@ -2921,13 +2922,22 @@
           </w:p>
           <w:p>
             <w:r>
-              <w:t xml:space="preserve">El administrador ingresa al sistema y navegará al apartado de reportes donde podrá ver la opción de reporte de </w:t>
-            </w:r>
-            <w:r>
-              <w:t>ingresos</w:t>
-            </w:r>
-            <w:r>
-              <w:t xml:space="preserve"> el cual mostrará una sección de este reporte.</w:t>
+              <w:t xml:space="preserve">El </w:t>
+            </w:r>
+            <w:r>
+              <w:t>aprendiz</w:t>
+            </w:r>
+            <w:r>
+              <w:t xml:space="preserve"> ingresa al sistema y navegará al apartado de </w:t>
+            </w:r>
+            <w:r>
+              <w:t>mis vehículos</w:t>
+            </w:r>
+            <w:r>
+              <w:t xml:space="preserve"> donde podrá ver todos los vehículos que haya registrado y también los podrá gestionar</w:t>
+            </w:r>
+            <w:r>
+              <w:t>.</w:t>
             </w:r>
           </w:p>
           <w:p>
@@ -2945,13 +2955,22 @@
           </w:p>
           <w:p>
             <w:r>
-              <w:t xml:space="preserve">Un apartado de ver reporte donde habrá una sección del reporte de </w:t>
-            </w:r>
-            <w:r>
-              <w:t>ingresos</w:t>
-            </w:r>
-            <w:r>
-              <w:t xml:space="preserve"> y mostrara algunos datos sobre este reporte, también habrá una opción para escoger el periodo del reporte y un botón para generar la descarga de este reporte.</w:t>
+              <w:t xml:space="preserve">Un apartado de </w:t>
+            </w:r>
+            <w:r>
+              <w:t xml:space="preserve">mis vehículos </w:t>
+            </w:r>
+            <w:r>
+              <w:t>donde habrá una sección</w:t>
+            </w:r>
+            <w:r>
+              <w:t xml:space="preserve"> que muestre los vehículos y un botón para poder hacer la gestión del vehículo como hacer una solicitud de cambio </w:t>
+            </w:r>
+            <w:r>
+              <w:t>de vehículo</w:t>
+            </w:r>
+            <w:r>
+              <w:t>.</w:t>
             </w:r>
           </w:p>
         </w:tc>
@@ -2972,7 +2991,7 @@
 </file>
 
 <file path=word/endnotes.xml><?xml version="1.0" encoding="utf-8"?>
-<w:endnotes xmlns:wpc="http://schemas.microsoft.com/office/word/2010/wordprocessingCanvas" xmlns:cx="http://schemas.microsoft.com/office/drawing/2014/chartex" xmlns:mc="http://schemas.openxmlformats.org/markup-compatibility/2006" xmlns:o="urn:schemas-microsoft-com:office:office" xmlns:r="http://schemas.openxmlformats.org/officeDocument/2006/relationships" xmlns:m="http://schemas.openxmlformats.org/officeDocument/2006/math" xmlns:v="urn:schemas-microsoft-com:vml" xmlns:wp14="http://schemas.microsoft.com/office/word/2010/wordprocessingDrawing" xmlns:wp="http://schemas.openxmlformats.org/drawingml/2006/wordprocessingDrawing" xmlns:w10="urn:schemas-microsoft-com:office:word" xmlns:w="http://schemas.openxmlformats.org/wordprocessingml/2006/main" xmlns:w14="http://schemas.microsoft.com/office/word/2010/wordml" xmlns:w15="http://schemas.microsoft.com/office/word/2012/wordml" xmlns:w16se="http://schemas.microsoft.com/office/word/2015/wordml/symex" xmlns:wpg="http://schemas.microsoft.com/office/word/2010/wordprocessingGroup" xmlns:wpi="http://schemas.microsoft.com/office/word/2010/wordprocessingInk" xmlns:wne="http://schemas.microsoft.com/office/word/2006/wordml" xmlns:wps="http://schemas.microsoft.com/office/word/2010/wordprocessingShape" mc:Ignorable="w14 w15 w16se wp14">
+<w:endnotes xmlns:wpc="http://schemas.microsoft.com/office/word/2010/wordprocessingCanvas" xmlns:cx="http://schemas.microsoft.com/office/drawing/2014/chartex" xmlns:cx1="http://schemas.microsoft.com/office/drawing/2015/9/8/chartex" xmlns:cx2="http://schemas.microsoft.com/office/drawing/2015/10/21/chartex" xmlns:cx3="http://schemas.microsoft.com/office/drawing/2016/5/9/chartex" xmlns:cx4="http://schemas.microsoft.com/office/drawing/2016/5/10/chartex" xmlns:cx5="http://schemas.microsoft.com/office/drawing/2016/5/11/chartex" xmlns:cx6="http://schemas.microsoft.com/office/drawing/2016/5/12/chartex" xmlns:cx7="http://schemas.microsoft.com/office/drawing/2016/5/13/chartex" xmlns:cx8="http://schemas.microsoft.com/office/drawing/2016/5/14/chartex" xmlns:mc="http://schemas.openxmlformats.org/markup-compatibility/2006" xmlns:aink="http://schemas.microsoft.com/office/drawing/2016/ink" xmlns:am3d="http://schemas.microsoft.com/office/drawing/2017/model3d" xmlns:o="urn:schemas-microsoft-com:office:office" xmlns:oel="http://schemas.microsoft.com/office/2019/extlst" xmlns:r="http://schemas.openxmlformats.org/officeDocument/2006/relationships" xmlns:m="http://schemas.openxmlformats.org/officeDocument/2006/math" xmlns:v="urn:schemas-microsoft-com:vml" xmlns:wp14="http://schemas.microsoft.com/office/word/2010/wordprocessingDrawing" xmlns:wp="http://schemas.openxmlformats.org/drawingml/2006/wordprocessingDrawing" xmlns:w10="urn:schemas-microsoft-com:office:word" xmlns:w="http://schemas.openxmlformats.org/wordprocessingml/2006/main" xmlns:w14="http://schemas.microsoft.com/office/word/2010/wordml" xmlns:w15="http://schemas.microsoft.com/office/word/2012/wordml" xmlns:w16cex="http://schemas.microsoft.com/office/word/2018/wordml/cex" xmlns:w16cid="http://schemas.microsoft.com/office/word/2016/wordml/cid" xmlns:w16="http://schemas.microsoft.com/office/word/2018/wordml" xmlns:w16du="http://schemas.microsoft.com/office/word/2023/wordml/word16du" xmlns:w16sdtdh="http://schemas.microsoft.com/office/word/2020/wordml/sdtdatahash" xmlns:w16se="http://schemas.microsoft.com/office/word/2015/wordml/symex" xmlns:wpg="http://schemas.microsoft.com/office/word/2010/wordprocessingGroup" xmlns:wpi="http://schemas.microsoft.com/office/word/2010/wordprocessingInk" xmlns:wne="http://schemas.microsoft.com/office/word/2006/wordml" xmlns:wps="http://schemas.microsoft.com/office/word/2010/wordprocessingShape" mc:Ignorable="w14 w15 w16se w16cid w16 w16cex w16sdtdh w16du wp14">
   <w:endnote w:type="separator" w:id="-1">
     <w:p>
       <w:pPr>
@@ -2997,7 +3016,7 @@
 </file>
 
 <file path=word/footnotes.xml><?xml version="1.0" encoding="utf-8"?>
-<w:footnotes xmlns:wpc="http://schemas.microsoft.com/office/word/2010/wordprocessingCanvas" xmlns:cx="http://schemas.microsoft.com/office/drawing/2014/chartex" xmlns:mc="http://schemas.openxmlformats.org/markup-compatibility/2006" xmlns:o="urn:schemas-microsoft-com:office:office" xmlns:r="http://schemas.openxmlformats.org/officeDocument/2006/relationships" xmlns:m="http://schemas.openxmlformats.org/officeDocument/2006/math" xmlns:v="urn:schemas-microsoft-com:vml" xmlns:wp14="http://schemas.microsoft.com/office/word/2010/wordprocessingDrawing" xmlns:wp="http://schemas.openxmlformats.org/drawingml/2006/wordprocessingDrawing" xmlns:w10="urn:schemas-microsoft-com:office:word" xmlns:w="http://schemas.openxmlformats.org/wordprocessingml/2006/main" xmlns:w14="http://schemas.microsoft.com/office/word/2010/wordml" xmlns:w15="http://schemas.microsoft.com/office/word/2012/wordml" xmlns:w16se="http://schemas.microsoft.com/office/word/2015/wordml/symex" xmlns:wpg="http://schemas.microsoft.com/office/word/2010/wordprocessingGroup" xmlns:wpi="http://schemas.microsoft.com/office/word/2010/wordprocessingInk" xmlns:wne="http://schemas.microsoft.com/office/word/2006/wordml" xmlns:wps="http://schemas.microsoft.com/office/word/2010/wordprocessingShape" mc:Ignorable="w14 w15 w16se wp14">
+<w:footnotes xmlns:wpc="http://schemas.microsoft.com/office/word/2010/wordprocessingCanvas" xmlns:cx="http://schemas.microsoft.com/office/drawing/2014/chartex" xmlns:cx1="http://schemas.microsoft.com/office/drawing/2015/9/8/chartex" xmlns:cx2="http://schemas.microsoft.com/office/drawing/2015/10/21/chartex" xmlns:cx3="http://schemas.microsoft.com/office/drawing/2016/5/9/chartex" xmlns:cx4="http://schemas.microsoft.com/office/drawing/2016/5/10/chartex" xmlns:cx5="http://schemas.microsoft.com/office/drawing/2016/5/11/chartex" xmlns:cx6="http://schemas.microsoft.com/office/drawing/2016/5/12/chartex" xmlns:cx7="http://schemas.microsoft.com/office/drawing/2016/5/13/chartex" xmlns:cx8="http://schemas.microsoft.com/office/drawing/2016/5/14/chartex" xmlns:mc="http://schemas.openxmlformats.org/markup-compatibility/2006" xmlns:aink="http://schemas.microsoft.com/office/drawing/2016/ink" xmlns:am3d="http://schemas.microsoft.com/office/drawing/2017/model3d" xmlns:o="urn:schemas-microsoft-com:office:office" xmlns:oel="http://schemas.microsoft.com/office/2019/extlst" xmlns:r="http://schemas.openxmlformats.org/officeDocument/2006/relationships" xmlns:m="http://schemas.openxmlformats.org/officeDocument/2006/math" xmlns:v="urn:schemas-microsoft-com:vml" xmlns:wp14="http://schemas.microsoft.com/office/word/2010/wordprocessingDrawing" xmlns:wp="http://schemas.openxmlformats.org/drawingml/2006/wordprocessingDrawing" xmlns:w10="urn:schemas-microsoft-com:office:word" xmlns:w="http://schemas.openxmlformats.org/wordprocessingml/2006/main" xmlns:w14="http://schemas.microsoft.com/office/word/2010/wordml" xmlns:w15="http://schemas.microsoft.com/office/word/2012/wordml" xmlns:w16cex="http://schemas.microsoft.com/office/word/2018/wordml/cex" xmlns:w16cid="http://schemas.microsoft.com/office/word/2016/wordml/cid" xmlns:w16="http://schemas.microsoft.com/office/word/2018/wordml" xmlns:w16du="http://schemas.microsoft.com/office/word/2023/wordml/word16du" xmlns:w16sdtdh="http://schemas.microsoft.com/office/word/2020/wordml/sdtdatahash" xmlns:w16se="http://schemas.microsoft.com/office/word/2015/wordml/symex" xmlns:wpg="http://schemas.microsoft.com/office/word/2010/wordprocessingGroup" xmlns:wpi="http://schemas.microsoft.com/office/word/2010/wordprocessingInk" xmlns:wne="http://schemas.microsoft.com/office/word/2006/wordml" xmlns:wps="http://schemas.microsoft.com/office/word/2010/wordprocessingShape" mc:Ignorable="w14 w15 w16se w16cid w16 w16cex w16sdtdh w16du wp14">
   <w:footnote w:type="separator" w:id="-1">
     <w:p>
       <w:pPr>
@@ -3022,7 +3041,7 @@
 </file>
 
 <file path=word/header1.xml><?xml version="1.0" encoding="utf-8"?>
-<w:hdr xmlns:wpc="http://schemas.microsoft.com/office/word/2010/wordprocessingCanvas" xmlns:cx="http://schemas.microsoft.com/office/drawing/2014/chartex" xmlns:mc="http://schemas.openxmlformats.org/markup-compatibility/2006" xmlns:o="urn:schemas-microsoft-com:office:office" xmlns:r="http://schemas.openxmlformats.org/officeDocument/2006/relationships" xmlns:m="http://schemas.openxmlformats.org/officeDocument/2006/math" xmlns:v="urn:schemas-microsoft-com:vml" xmlns:wp14="http://schemas.microsoft.com/office/word/2010/wordprocessingDrawing" xmlns:wp="http://schemas.openxmlformats.org/drawingml/2006/wordprocessingDrawing" xmlns:w10="urn:schemas-microsoft-com:office:word" xmlns:w="http://schemas.openxmlformats.org/wordprocessingml/2006/main" xmlns:w14="http://schemas.microsoft.com/office/word/2010/wordml" xmlns:w15="http://schemas.microsoft.com/office/word/2012/wordml" xmlns:w16se="http://schemas.microsoft.com/office/word/2015/wordml/symex" xmlns:wpg="http://schemas.microsoft.com/office/word/2010/wordprocessingGroup" xmlns:wpi="http://schemas.microsoft.com/office/word/2010/wordprocessingInk" xmlns:wne="http://schemas.microsoft.com/office/word/2006/wordml" xmlns:wps="http://schemas.microsoft.com/office/word/2010/wordprocessingShape" mc:Ignorable="w14 w15 w16se wp14">
+<w:hdr xmlns:wpc="http://schemas.microsoft.com/office/word/2010/wordprocessingCanvas" xmlns:cx="http://schemas.microsoft.com/office/drawing/2014/chartex" xmlns:cx1="http://schemas.microsoft.com/office/drawing/2015/9/8/chartex" xmlns:cx2="http://schemas.microsoft.com/office/drawing/2015/10/21/chartex" xmlns:cx3="http://schemas.microsoft.com/office/drawing/2016/5/9/chartex" xmlns:cx4="http://schemas.microsoft.com/office/drawing/2016/5/10/chartex" xmlns:cx5="http://schemas.microsoft.com/office/drawing/2016/5/11/chartex" xmlns:cx6="http://schemas.microsoft.com/office/drawing/2016/5/12/chartex" xmlns:cx7="http://schemas.microsoft.com/office/drawing/2016/5/13/chartex" xmlns:cx8="http://schemas.microsoft.com/office/drawing/2016/5/14/chartex" xmlns:mc="http://schemas.openxmlformats.org/markup-compatibility/2006" xmlns:aink="http://schemas.microsoft.com/office/drawing/2016/ink" xmlns:am3d="http://schemas.microsoft.com/office/drawing/2017/model3d" xmlns:o="urn:schemas-microsoft-com:office:office" xmlns:oel="http://schemas.microsoft.com/office/2019/extlst" xmlns:r="http://schemas.openxmlformats.org/officeDocument/2006/relationships" xmlns:m="http://schemas.openxmlformats.org/officeDocument/2006/math" xmlns:v="urn:schemas-microsoft-com:vml" xmlns:wp14="http://schemas.microsoft.com/office/word/2010/wordprocessingDrawing" xmlns:wp="http://schemas.openxmlformats.org/drawingml/2006/wordprocessingDrawing" xmlns:w10="urn:schemas-microsoft-com:office:word" xmlns:w="http://schemas.openxmlformats.org/wordprocessingml/2006/main" xmlns:w14="http://schemas.microsoft.com/office/word/2010/wordml" xmlns:w15="http://schemas.microsoft.com/office/word/2012/wordml" xmlns:w16cex="http://schemas.microsoft.com/office/word/2018/wordml/cex" xmlns:w16cid="http://schemas.microsoft.com/office/word/2016/wordml/cid" xmlns:w16="http://schemas.microsoft.com/office/word/2018/wordml" xmlns:w16du="http://schemas.microsoft.com/office/word/2023/wordml/word16du" xmlns:w16sdtdh="http://schemas.microsoft.com/office/word/2020/wordml/sdtdatahash" xmlns:w16se="http://schemas.microsoft.com/office/word/2015/wordml/symex" xmlns:wpg="http://schemas.microsoft.com/office/word/2010/wordprocessingGroup" xmlns:wpi="http://schemas.microsoft.com/office/word/2010/wordprocessingInk" xmlns:wne="http://schemas.microsoft.com/office/word/2006/wordml" xmlns:wps="http://schemas.microsoft.com/office/word/2010/wordprocessingShape" mc:Ignorable="w14 w15 w16se w16cid w16 w16cex w16sdtdh w16du wp14">
   <w:tbl>
     <w:tblPr>
       <w:tblStyle w:val="Tablaconcuadrcula"/>
@@ -3092,21 +3111,19 @@
 </file>
 
 <file path=word/intelligence2.xml><?xml version="1.0" encoding="utf-8"?>
-<int2:intelligence xmlns:int2="http://schemas.microsoft.com/office/intelligence/2020/intelligence">
+<int2:intelligence xmlns:int2="http://schemas.microsoft.com/office/intelligence/2020/intelligence" xmlns:oel="http://schemas.microsoft.com/office/2019/extlst">
   <int2:observations>
     <int2:textHash int2:hashCode="RS+hMBzaiEAzzy" int2:id="aV6lXz0A">
-      <int2:state int2:type="AugLoop_Text_Critique" int2:value="Rejected"/>
+      <int2:state int2:value="Rejected" int2:type="AugLoop_Text_Critique"/>
     </int2:textHash>
-    <int2:bookmark int2:bookmarkName="_Int_ayVAcofr" int2:invalidationBookmarkName="" int2:hashCode="ldUDhG+0PI2Rph" int2:id="Kv18gp5R">
-      <int2:state int2:type="AugLoop_Text_Critique" int2:value="Rejected"/>
-    </int2:bookmark>
   </int2:observations>
   <int2:intelligenceSettings/>
+  <int2:onDemandWorkflows/>
 </int2:intelligence>
 </file>
 
 <file path=word/numbering.xml><?xml version="1.0" encoding="utf-8"?>
-<w:numbering xmlns:wpc="http://schemas.microsoft.com/office/word/2010/wordprocessingCanvas" xmlns:cx="http://schemas.microsoft.com/office/drawing/2014/chartex" xmlns:mc="http://schemas.openxmlformats.org/markup-compatibility/2006" xmlns:o="urn:schemas-microsoft-com:office:office" xmlns:r="http://schemas.openxmlformats.org/officeDocument/2006/relationships" xmlns:m="http://schemas.openxmlformats.org/officeDocument/2006/math" xmlns:v="urn:schemas-microsoft-com:vml" xmlns:wp14="http://schemas.microsoft.com/office/word/2010/wordprocessingDrawing" xmlns:wp="http://schemas.openxmlformats.org/drawingml/2006/wordprocessingDrawing" xmlns:w10="urn:schemas-microsoft-com:office:word" xmlns:w="http://schemas.openxmlformats.org/wordprocessingml/2006/main" xmlns:w14="http://schemas.microsoft.com/office/word/2010/wordml" xmlns:w15="http://schemas.microsoft.com/office/word/2012/wordml" xmlns:w16se="http://schemas.microsoft.com/office/word/2015/wordml/symex" xmlns:wpg="http://schemas.microsoft.com/office/word/2010/wordprocessingGroup" xmlns:wpi="http://schemas.microsoft.com/office/word/2010/wordprocessingInk" xmlns:wne="http://schemas.microsoft.com/office/word/2006/wordml" xmlns:wps="http://schemas.microsoft.com/office/word/2010/wordprocessingShape" mc:Ignorable="w14 w15 w16se wp14">
+<w:numbering xmlns:wpc="http://schemas.microsoft.com/office/word/2010/wordprocessingCanvas" xmlns:cx="http://schemas.microsoft.com/office/drawing/2014/chartex" xmlns:cx1="http://schemas.microsoft.com/office/drawing/2015/9/8/chartex" xmlns:cx2="http://schemas.microsoft.com/office/drawing/2015/10/21/chartex" xmlns:cx3="http://schemas.microsoft.com/office/drawing/2016/5/9/chartex" xmlns:cx4="http://schemas.microsoft.com/office/drawing/2016/5/10/chartex" xmlns:cx5="http://schemas.microsoft.com/office/drawing/2016/5/11/chartex" xmlns:cx6="http://schemas.microsoft.com/office/drawing/2016/5/12/chartex" xmlns:cx7="http://schemas.microsoft.com/office/drawing/2016/5/13/chartex" xmlns:cx8="http://schemas.microsoft.com/office/drawing/2016/5/14/chartex" xmlns:mc="http://schemas.openxmlformats.org/markup-compatibility/2006" xmlns:aink="http://schemas.microsoft.com/office/drawing/2016/ink" xmlns:am3d="http://schemas.microsoft.com/office/drawing/2017/model3d" xmlns:o="urn:schemas-microsoft-com:office:office" xmlns:oel="http://schemas.microsoft.com/office/2019/extlst" xmlns:r="http://schemas.openxmlformats.org/officeDocument/2006/relationships" xmlns:m="http://schemas.openxmlformats.org/officeDocument/2006/math" xmlns:v="urn:schemas-microsoft-com:vml" xmlns:wp14="http://schemas.microsoft.com/office/word/2010/wordprocessingDrawing" xmlns:wp="http://schemas.openxmlformats.org/drawingml/2006/wordprocessingDrawing" xmlns:w10="urn:schemas-microsoft-com:office:word" xmlns:w="http://schemas.openxmlformats.org/wordprocessingml/2006/main" xmlns:w14="http://schemas.microsoft.com/office/word/2010/wordml" xmlns:w15="http://schemas.microsoft.com/office/word/2012/wordml" xmlns:w16cex="http://schemas.microsoft.com/office/word/2018/wordml/cex" xmlns:w16cid="http://schemas.microsoft.com/office/word/2016/wordml/cid" xmlns:w16="http://schemas.microsoft.com/office/word/2018/wordml" xmlns:w16du="http://schemas.microsoft.com/office/word/2023/wordml/word16du" xmlns:w16sdtdh="http://schemas.microsoft.com/office/word/2020/wordml/sdtdatahash" xmlns:w16se="http://schemas.microsoft.com/office/word/2015/wordml/symex" xmlns:wpg="http://schemas.microsoft.com/office/word/2010/wordprocessingGroup" xmlns:wpi="http://schemas.microsoft.com/office/word/2010/wordprocessingInk" xmlns:wne="http://schemas.microsoft.com/office/word/2006/wordml" xmlns:wps="http://schemas.microsoft.com/office/word/2010/wordprocessingShape" mc:Ignorable="w14 w15 w16se w16cid w16 w16cex w16sdtdh w16du wp14">
   <w:abstractNum w:abstractNumId="0" w15:restartNumberingAfterBreak="0">
     <w:nsid w:val="23CA4058"/>
     <w:multiLevelType w:val="hybridMultilevel"/>
@@ -3463,23 +3480,23 @@
       </w:pPr>
     </w:lvl>
   </w:abstractNum>
-  <w:num w:numId="1">
+  <w:num w:numId="1" w16cid:durableId="1448089088">
     <w:abstractNumId w:val="2"/>
   </w:num>
-  <w:num w:numId="2">
+  <w:num w:numId="2" w16cid:durableId="900406294">
     <w:abstractNumId w:val="3"/>
   </w:num>
-  <w:num w:numId="3">
+  <w:num w:numId="3" w16cid:durableId="183859379">
     <w:abstractNumId w:val="1"/>
   </w:num>
-  <w:num w:numId="4">
+  <w:num w:numId="4" w16cid:durableId="1998800570">
     <w:abstractNumId w:val="0"/>
   </w:num>
 </w:numbering>
 </file>
 
 <file path=word/styles.xml><?xml version="1.0" encoding="utf-8"?>
-<w:styles xmlns:mc="http://schemas.openxmlformats.org/markup-compatibility/2006" xmlns:r="http://schemas.openxmlformats.org/officeDocument/2006/relationships" xmlns:w="http://schemas.openxmlformats.org/wordprocessingml/2006/main" xmlns:w14="http://schemas.microsoft.com/office/word/2010/wordml" xmlns:w15="http://schemas.microsoft.com/office/word/2012/wordml" xmlns:w16se="http://schemas.microsoft.com/office/word/2015/wordml/symex" mc:Ignorable="w14 w15 w16se">
+<w:styles xmlns:mc="http://schemas.openxmlformats.org/markup-compatibility/2006" xmlns:r="http://schemas.openxmlformats.org/officeDocument/2006/relationships" xmlns:w="http://schemas.openxmlformats.org/wordprocessingml/2006/main" xmlns:w14="http://schemas.microsoft.com/office/word/2010/wordml" xmlns:w15="http://schemas.microsoft.com/office/word/2012/wordml" xmlns:w16cex="http://schemas.microsoft.com/office/word/2018/wordml/cex" xmlns:w16cid="http://schemas.microsoft.com/office/word/2016/wordml/cid" xmlns:w16="http://schemas.microsoft.com/office/word/2018/wordml" xmlns:w16du="http://schemas.microsoft.com/office/word/2023/wordml/word16du" xmlns:w16sdtdh="http://schemas.microsoft.com/office/word/2020/wordml/sdtdatahash" xmlns:w16se="http://schemas.microsoft.com/office/word/2015/wordml/symex" mc:Ignorable="w14 w15 w16se w16cid w16 w16cex w16sdtdh w16du">
   <w:docDefaults>
     <w:rPrDefault>
       <w:rPr>
@@ -3495,7 +3512,7 @@
       </w:pPr>
     </w:pPrDefault>
   </w:docDefaults>
-  <w:latentStyles w:defLockedState="0" w:defUIPriority="99" w:defSemiHidden="0" w:defUnhideWhenUsed="0" w:defQFormat="0" w:count="371">
+  <w:latentStyles w:defLockedState="0" w:defUIPriority="99" w:defSemiHidden="0" w:defUnhideWhenUsed="0" w:defQFormat="0" w:count="376">
     <w:lsdException w:name="Normal" w:uiPriority="0" w:qFormat="1"/>
     <w:lsdException w:name="heading 1" w:uiPriority="9" w:qFormat="1"/>
     <w:lsdException w:name="heading 2" w:semiHidden="1" w:uiPriority="9" w:unhideWhenUsed="1" w:qFormat="1"/>
@@ -3867,6 +3884,11 @@
     <w:lsdException w:name="List Table 5 Dark Accent 6" w:uiPriority="50"/>
     <w:lsdException w:name="List Table 6 Colorful Accent 6" w:uiPriority="51"/>
     <w:lsdException w:name="List Table 7 Colorful Accent 6" w:uiPriority="52"/>
+    <w:lsdException w:name="Mention" w:semiHidden="1" w:unhideWhenUsed="1"/>
+    <w:lsdException w:name="Smart Hyperlink" w:semiHidden="1" w:unhideWhenUsed="1"/>
+    <w:lsdException w:name="Hashtag" w:semiHidden="1" w:unhideWhenUsed="1"/>
+    <w:lsdException w:name="Unresolved Mention" w:semiHidden="1" w:unhideWhenUsed="1"/>
+    <w:lsdException w:name="Smart Link" w:semiHidden="1" w:unhideWhenUsed="1"/>
   </w:latentStyles>
   <w:style w:type="paragraph" w:default="1" w:styleId="Normal">
     <w:name w:val="Normal"/>

</xml_diff>